<commit_message>
Aggiornamento NP e Studio fattibilità
</commit_message>
<xml_diff>
--- a/SWE/Documentazione/Norme di Progetto v1.1.0.docx
+++ b/SWE/Documentazione/Norme di Progetto v1.1.0.docx
@@ -4164,7 +4164,7 @@
         <w:rPr>
           <w:rtl w:val="0"/>
         </w:rPr>
-        <w:t xml:space="preserve">3 Strumenti di lavoro e sincronizzazione</w:t>
+        <w:t xml:space="preserve">3 Ambiente e strumenti di lavoro</w:t>
       </w:r>
     </w:p>
     <w:p>
@@ -4189,8 +4189,93 @@
         <w:rPr>
           <w:rtl w:val="0"/>
         </w:rPr>
-        <w:t xml:space="preserve">Piattaforma redmine</w:t>
-      </w:r>
+        <w:t xml:space="preserve">Come piattaforma per la gestione del progetto è stato scelto Redmine. Le principali funzioni che esso fornisce sono:</w:t>
+      </w:r>
+    </w:p>
+    <w:p>
+      <w:pPr>
+        <w:contextualSpacing w:val="0"/>
+      </w:pPr>
+      <w:r>
+        <w:rPr>
+          <w:rtl w:val="0"/>
+        </w:rPr>
+      </w:r>
+    </w:p>
+    <w:p>
+      <w:pPr>
+        <w:contextualSpacing w:val="0"/>
+        <w:rPr/>
+      </w:pPr>
+      <w:r>
+        <w:rPr>
+          <w:rtl w:val="0"/>
+        </w:rPr>
+        <w:t xml:space="preserve">• Un sistema flessibile di gestione dei ticket;</w:t>
+      </w:r>
+    </w:p>
+    <w:p>
+      <w:pPr>
+        <w:contextualSpacing w:val="0"/>
+        <w:rPr/>
+      </w:pPr>
+      <w:r>
+        <w:rPr>
+          <w:rtl w:val="0"/>
+        </w:rPr>
+        <w:t xml:space="preserve">• Il grafico Gantt delle attività;</w:t>
+      </w:r>
+    </w:p>
+    <w:p>
+      <w:pPr>
+        <w:contextualSpacing w:val="0"/>
+        <w:rPr/>
+      </w:pPr>
+      <w:r>
+        <w:rPr>
+          <w:rtl w:val="0"/>
+        </w:rPr>
+        <w:t xml:space="preserve">• Un calendario per organizzare i compiti;</w:t>
+      </w:r>
+    </w:p>
+    <w:p>
+      <w:pPr>
+        <w:contextualSpacing w:val="0"/>
+        <w:rPr/>
+      </w:pPr>
+      <w:r>
+        <w:rPr>
+          <w:rtl w:val="0"/>
+        </w:rPr>
+        <w:t xml:space="preserve">• La visualizzazione del repository associato al progetto;</w:t>
+      </w:r>
+    </w:p>
+    <w:p>
+      <w:pPr>
+        <w:contextualSpacing w:val="0"/>
+        <w:rPr/>
+      </w:pPr>
+      <w:r>
+        <w:rPr>
+          <w:rtl w:val="0"/>
+        </w:rPr>
+        <w:t xml:space="preserve">• Un sistema di rendicontazione del tempo.</w:t>
+      </w:r>
+    </w:p>
+    <w:p>
+      <w:pPr>
+        <w:contextualSpacing w:val="0"/>
+      </w:pPr>
+      <w:r>
+        <w:rPr>
+          <w:rtl w:val="0"/>
+        </w:rPr>
+      </w:r>
+    </w:p>
+    <w:p>
+      <w:pPr>
+        <w:contextualSpacing w:val="0"/>
+      </w:pPr>
       <w:r>
         <w:rPr>
           <w:rtl w:val="0"/>
@@ -4241,7 +4326,7 @@
         <w:rPr>
           <w:rtl w:val="0"/>
         </w:rPr>
-        <w:t xml:space="preserve">Il calendario verrà inoltre usato dal Responsabile(?) per la segnalazione di riunioni o sessioni di lavoro di gruppo.</w:t>
+        <w:t xml:space="preserve">Il calendario verrà inoltre usato dal Responsabile per la segnalazione di riunioni o sessioni di lavoro di gruppo.</w:t>
       </w:r>
       <w:r>
         <w:rPr>
@@ -4281,7 +4366,51 @@
         <w:rPr>
           <w:rtl w:val="0"/>
         </w:rPr>
-        <w:t xml:space="preserve">Viene messo a disposizione un repository Git hostato su GitHub per la gestione ottimale del codice e dei documenti tra i vari membri del gruppo.</w:t>
+        <w:t xml:space="preserve">Viene messo a disposizione un repository Git su GitHub per la gestione e il versionamento di codice e documenti tra i vari membri del gruppo.</w:t>
+      </w:r>
+    </w:p>
+    <w:p>
+      <w:pPr>
+        <w:contextualSpacing w:val="0"/>
+      </w:pPr>
+      <w:r>
+        <w:rPr>
+          <w:rtl w:val="0"/>
+        </w:rPr>
+      </w:r>
+    </w:p>
+    <w:p>
+      <w:pPr>
+        <w:contextualSpacing w:val="0"/>
+      </w:pPr>
+      <w:r>
+        <w:rPr>
+          <w:rtl w:val="0"/>
+        </w:rPr>
+        <w:t xml:space="preserve">Il repository pubblico è disponibile all’indirizzo</w:t>
+      </w:r>
+    </w:p>
+    <w:p>
+      <w:pPr>
+        <w:contextualSpacing w:val="0"/>
+      </w:pPr>
+      <w:r>
+        <w:rPr>
+          <w:rtl w:val="0"/>
+        </w:rPr>
+      </w:r>
+    </w:p>
+    <w:p>
+      <w:pPr>
+        <w:ind w:firstLine="720"/>
+        <w:contextualSpacing w:val="0"/>
+        <w:jc w:val="center"/>
+      </w:pPr>
+      <w:r>
+        <w:rPr>
+          <w:rtl w:val="0"/>
+        </w:rPr>
+        <w:t xml:space="preserve">https://github.com/ApertureSoftware/AperturePublic.git</w:t>
       </w:r>
     </w:p>
     <w:p>
@@ -4344,7 +4473,17 @@
         <w:rPr>
           <w:rtl w:val="0"/>
         </w:rPr>
-        <w:t xml:space="preserve">e conterra’ l’ultima versione del software stabile rilasciata. Perche’ una nuova versione possa essere caricata nel branch master, quest’ultima deve compilare senza errori o warning e deve aver superato tutti i test disegnati per verificarne la qualita’. Deve inoltre sottostare a tutte le regole di metrica presenti in questo documento.</w:t>
+        <w:t xml:space="preserve">e conterra’ l’ultima versione del software stabile rilasciata. Perche’ una nuova versione possa essere caricata nel branch master, quest’ultima deve compilare senza errori o warning e deve aver superato tutti i test disegnati per verificarne la qualita’.</w:t>
+      </w:r>
+    </w:p>
+    <w:p>
+      <w:pPr>
+        <w:contextualSpacing w:val="0"/>
+      </w:pPr>
+      <w:r>
+        <w:rPr>
+          <w:rtl w:val="0"/>
+        </w:rPr>
       </w:r>
     </w:p>
     <w:p>
@@ -4352,7 +4491,7 @@
         <w:pStyle w:val="Heading3"/>
         <w:contextualSpacing w:val="0"/>
       </w:pPr>
-      <w:bookmarkStart w:id="34" w:colFirst="0" w:name="h.aampbw62q63r" w:colLast="0"/>
+      <w:bookmarkStart w:id="34" w:colFirst="0" w:name="h.kcbikzxondah" w:colLast="0"/>
       <w:bookmarkEnd w:id="34"/>
       <w:r>
         <w:rPr>
@@ -4387,35 +4526,66 @@
         <w:pStyle w:val="Heading2"/>
         <w:contextualSpacing w:val="0"/>
       </w:pPr>
-      <w:bookmarkStart w:id="35" w:colFirst="0" w:name="h.ykzpkvp0l7nf" w:colLast="0"/>
+      <w:bookmarkStart w:id="35" w:colFirst="0" w:name="h.y37zrcc4rlh1" w:colLast="0"/>
       <w:bookmarkEnd w:id="35"/>
       <w:r>
         <w:rPr>
           <w:rtl w:val="0"/>
         </w:rPr>
-        <w:t xml:space="preserve">3.X UML</w:t>
-      </w:r>
-    </w:p>
-    <w:p>
-      <w:pPr>
-        <w:contextualSpacing w:val="0"/>
-      </w:pPr>
-      <w:r>
-        <w:rPr>
-          <w:rtl w:val="0"/>
-        </w:rPr>
-        <w:t xml:space="preserve">Per realizzare i casi d’uso e i diagrammi UML è stato scelto Astah. Il software era stato consigliato dal Professor Cardin e soddisfa tutte le necessità del team.</w:t>
-      </w:r>
-    </w:p>
-    <w:p>
-      <w:pPr>
-        <w:contextualSpacing w:val="0"/>
-      </w:pPr>
-      <w:r>
-        <w:rPr>
-          <w:rtl w:val="0"/>
-        </w:rPr>
-        <w:t xml:space="preserve">Tutti i diagrammi devono rispettare la specifica UML 2.0</w:t>
+        <w:t xml:space="preserve">3.3 Integrazione Continua</w:t>
+      </w:r>
+    </w:p>
+    <w:p>
+      <w:pPr>
+        <w:contextualSpacing w:val="0"/>
+      </w:pPr>
+      <w:r>
+        <w:rPr>
+          <w:rtl w:val="0"/>
+        </w:rPr>
+      </w:r>
+    </w:p>
+    <w:p>
+      <w:pPr>
+        <w:contextualSpacing w:val="0"/>
+        <w:rPr/>
+      </w:pPr>
+      <w:r>
+        <w:rPr>
+          <w:rtl w:val="0"/>
+        </w:rPr>
+        <w:t xml:space="preserve">Si è scelto di adottare Jenkins per applicare l’integrazione continua allo sviluppo del</w:t>
+      </w:r>
+    </w:p>
+    <w:p>
+      <w:pPr>
+        <w:contextualSpacing w:val="0"/>
+      </w:pPr>
+      <w:r>
+        <w:rPr>
+          <w:rtl w:val="0"/>
+        </w:rPr>
+        <w:t xml:space="preserve">progetto. Tale software permette di pianificare ed impostare la compilazione del codice, visualizzare lo stato del codice prodotto ed interagire con il software di versionamento.</w:t>
+      </w:r>
+    </w:p>
+    <w:p>
+      <w:pPr>
+        <w:contextualSpacing w:val="0"/>
+      </w:pPr>
+      <w:r>
+        <w:rPr>
+          <w:rtl w:val="0"/>
+        </w:rPr>
+      </w:r>
+    </w:p>
+    <w:p>
+      <w:pPr>
+        <w:contextualSpacing w:val="0"/>
+      </w:pPr>
+      <w:r>
+        <w:rPr>
+          <w:rtl w:val="0"/>
+        </w:rPr>
       </w:r>
     </w:p>
     <w:p>
@@ -4454,7 +4624,7 @@
         <w:rPr>
           <w:rtl w:val="0"/>
         </w:rPr>
-        <w:t xml:space="preserve">Viene fornito un template per la realizzazione della documentazione, sia interna che esterna, che i membri del gruppo dovranno seguire nella stesura dei documenti. (?)</w:t>
+        <w:t xml:space="preserve">Viene fornito un template in LaTeX per la realizzazione della documentazione, sia interna che esterna, che i membri del gruppo dovranno seguire nella stesura dei documenti.</w:t>
       </w:r>
     </w:p>
     <w:p>
@@ -5976,7 +6146,7 @@
         <w:rPr>
           <w:rtl w:val="0"/>
         </w:rPr>
-        <w:t xml:space="preserve">Fase di Analisi in Dettaglio, si estende fino all’ingresso nella fase successiva</w:t>
+        <w:t xml:space="preserve">Fase di Analisi in dettaglio, si estende fino all’ingresso nella fase di progettazione</w:t>
       </w:r>
     </w:p>
     <w:p>
@@ -5995,7 +6165,7 @@
         <w:rPr>
           <w:rtl w:val="0"/>
         </w:rPr>
-        <w:t xml:space="preserve">Fase di Progettazione Architetturale,si estende fino alla Revisione di Progettazione;</w:t>
+        <w:t xml:space="preserve">Fase di Progettazione Architetturale, si estende fino alla Revisione di Progettazione</w:t>
       </w:r>
     </w:p>
     <w:p>
@@ -6014,7 +6184,7 @@
         <w:rPr>
           <w:rtl w:val="0"/>
         </w:rPr>
-        <w:t xml:space="preserve">Fase di Progettazione di Dettaglio e Codifica,si estende fino alla Revisione di Qualifica;</w:t>
+        <w:t xml:space="preserve">Fase di Progettazione di dettaglio e codifica,si estende fino alla Revisione di Qualifica;</w:t>
       </w:r>
     </w:p>
     <w:p>
@@ -6420,7 +6590,13 @@
         <w:rPr>
           <w:rtl w:val="0"/>
         </w:rPr>
-        <w:t xml:space="preserve">5. Analisi dei requisiti</w:t>
+        <w:t xml:space="preserve">6</w:t>
+      </w:r>
+      <w:r>
+        <w:rPr>
+          <w:rtl w:val="0"/>
+        </w:rPr>
+        <w:t xml:space="preserve">. Analisi dei requisiti</w:t>
       </w:r>
     </w:p>
     <w:p>
@@ -6487,7 +6663,13 @@
         <w:rPr>
           <w:rtl w:val="0"/>
         </w:rPr>
-        <w:t xml:space="preserve">5.1 Identificazione e classificazione dei requisiti</w:t>
+        <w:t xml:space="preserve">6</w:t>
+      </w:r>
+      <w:r>
+        <w:rPr>
+          <w:rtl w:val="0"/>
+        </w:rPr>
+        <w:t xml:space="preserve">.1 Identificazione e classificazione dei requisiti</w:t>
       </w:r>
     </w:p>
     <w:p>
@@ -6763,6 +6945,46 @@
     </w:p>
     <w:p>
       <w:pPr>
+        <w:pStyle w:val="Heading2"/>
+        <w:spacing w:lineRule="auto" w:before="200"/>
+        <w:contextualSpacing w:val="0"/>
+        <w:rPr/>
+      </w:pPr>
+      <w:bookmarkStart w:id="59" w:colFirst="0" w:name="h.ykzpkvp0l7nf" w:colLast="0"/>
+      <w:bookmarkEnd w:id="59"/>
+      <w:r>
+        <w:rPr>
+          <w:rtl w:val="0"/>
+        </w:rPr>
+        <w:t xml:space="preserve">5.3 UML</w:t>
+      </w:r>
+    </w:p>
+    <w:p>
+      <w:pPr>
+        <w:contextualSpacing w:val="0"/>
+        <w:rPr/>
+      </w:pPr>
+      <w:r>
+        <w:rPr>
+          <w:rtl w:val="0"/>
+        </w:rPr>
+        <w:t xml:space="preserve">Per realizzare i diagrammi UML dei casi d’uso è stato scelto Astah. Il software era stato consigliato dal Professor Cardin e soddisfa tutte le necessità del team.</w:t>
+      </w:r>
+    </w:p>
+    <w:p>
+      <w:pPr>
+        <w:contextualSpacing w:val="0"/>
+        <w:rPr/>
+      </w:pPr>
+      <w:r>
+        <w:rPr>
+          <w:rtl w:val="0"/>
+        </w:rPr>
+        <w:t xml:space="preserve">Tutti i diagrammi devono rispettare la specifica UML 2.0</w:t>
+      </w:r>
+    </w:p>
+    <w:p>
+      <w:pPr>
         <w:contextualSpacing w:val="0"/>
         <w:jc w:val="left"/>
       </w:pPr>
@@ -6778,8 +7000,8 @@
         <w:contextualSpacing w:val="0"/>
         <w:rPr/>
       </w:pPr>
-      <w:bookmarkStart w:id="59" w:colFirst="0" w:name="h.388osbobgey3" w:colLast="0"/>
-      <w:bookmarkEnd w:id="59"/>
+      <w:bookmarkStart w:id="60" w:colFirst="0" w:name="h.388osbobgey3" w:colLast="0"/>
+      <w:bookmarkEnd w:id="60"/>
       <w:r>
         <w:rPr>
           <w:rtl w:val="0"/>
@@ -6792,8 +7014,8 @@
         <w:pStyle w:val="Heading2"/>
         <w:contextualSpacing w:val="0"/>
       </w:pPr>
-      <w:bookmarkStart w:id="60" w:colFirst="0" w:name="h.kmiso0794tis" w:colLast="0"/>
-      <w:bookmarkEnd w:id="60"/>
+      <w:bookmarkStart w:id="61" w:colFirst="0" w:name="h.kmiso0794tis" w:colLast="0"/>
+      <w:bookmarkEnd w:id="61"/>
       <w:r>
         <w:rPr>
           <w:rtl w:val="0"/>
@@ -6828,8 +7050,8 @@
         <w:pStyle w:val="Heading2"/>
         <w:contextualSpacing w:val="0"/>
       </w:pPr>
-      <w:bookmarkStart w:id="61" w:colFirst="0" w:name="h.3yvdkj22akyb" w:colLast="0"/>
-      <w:bookmarkEnd w:id="61"/>
+      <w:bookmarkStart w:id="62" w:colFirst="0" w:name="h.3yvdkj22akyb" w:colLast="0"/>
+      <w:bookmarkEnd w:id="62"/>
       <w:r>
         <w:rPr>
           <w:rtl w:val="0"/>
@@ -6863,8 +7085,8 @@
         <w:pStyle w:val="Heading2"/>
         <w:contextualSpacing w:val="0"/>
       </w:pPr>
-      <w:bookmarkStart w:id="62" w:colFirst="0" w:name="h.zi03g4niu3m5" w:colLast="0"/>
-      <w:bookmarkEnd w:id="62"/>
+      <w:bookmarkStart w:id="63" w:colFirst="0" w:name="h.zi03g4niu3m5" w:colLast="0"/>
+      <w:bookmarkEnd w:id="63"/>
       <w:r>
         <w:rPr>
           <w:rtl w:val="0"/>
@@ -6955,8 +7177,8 @@
         <w:pStyle w:val="Heading2"/>
         <w:contextualSpacing w:val="0"/>
       </w:pPr>
-      <w:bookmarkStart w:id="63" w:colFirst="0" w:name="h.jgvl7j9mdbe4" w:colLast="0"/>
-      <w:bookmarkEnd w:id="63"/>
+      <w:bookmarkStart w:id="64" w:colFirst="0" w:name="h.jgvl7j9mdbe4" w:colLast="0"/>
+      <w:bookmarkEnd w:id="64"/>
       <w:r>
         <w:rPr>
           <w:rtl w:val="0"/>
@@ -6990,8 +7212,8 @@
         <w:pStyle w:val="Heading3"/>
         <w:contextualSpacing w:val="0"/>
       </w:pPr>
-      <w:bookmarkStart w:id="64" w:colFirst="0" w:name="h.c9v9cb4xqpst" w:colLast="0"/>
-      <w:bookmarkEnd w:id="64"/>
+      <w:bookmarkStart w:id="65" w:colFirst="0" w:name="h.c9v9cb4xqpst" w:colLast="0"/>
+      <w:bookmarkEnd w:id="65"/>
       <w:r>
         <w:rPr>
           <w:rtl w:val="0"/>
@@ -7015,8 +7237,8 @@
         <w:pStyle w:val="Heading3"/>
         <w:contextualSpacing w:val="0"/>
       </w:pPr>
-      <w:bookmarkStart w:id="65" w:colFirst="0" w:name="h.iu6xjhvtchda" w:colLast="0"/>
-      <w:bookmarkEnd w:id="65"/>
+      <w:bookmarkStart w:id="66" w:colFirst="0" w:name="h.iu6xjhvtchda" w:colLast="0"/>
+      <w:bookmarkEnd w:id="66"/>
       <w:r>
         <w:rPr>
           <w:rtl w:val="0"/>
@@ -7040,8 +7262,8 @@
         <w:pStyle w:val="Heading3"/>
         <w:contextualSpacing w:val="0"/>
       </w:pPr>
-      <w:bookmarkStart w:id="66" w:colFirst="0" w:name="h.uioxyub5cw9x" w:colLast="0"/>
-      <w:bookmarkEnd w:id="66"/>
+      <w:bookmarkStart w:id="67" w:colFirst="0" w:name="h.uioxyub5cw9x" w:colLast="0"/>
+      <w:bookmarkEnd w:id="67"/>
       <w:r>
         <w:rPr>
           <w:rtl w:val="0"/>
@@ -7216,8 +7438,8 @@
         <w:pStyle w:val="Heading3"/>
         <w:contextualSpacing w:val="0"/>
       </w:pPr>
-      <w:bookmarkStart w:id="67" w:colFirst="0" w:name="h.ehok1e14lalj" w:colLast="0"/>
-      <w:bookmarkEnd w:id="67"/>
+      <w:bookmarkStart w:id="68" w:colFirst="0" w:name="h.ehok1e14lalj" w:colLast="0"/>
+      <w:bookmarkEnd w:id="68"/>
       <w:r>
         <w:rPr>
           <w:rtl w:val="0"/>
@@ -8521,7 +8743,7 @@
   </w:abstractNum>
   <w:abstractNum w:abstractNumId="9">
     <w:lvl w:ilvl="0">
-      <w:start w:val="0"/>
+      <w:start w:val="1"/>
       <w:numFmt w:val="decimal"/>
       <w:lvlText w:val="%1."/>
       <w:lvlJc w:val="left"/>

</xml_diff>